<commit_message>
Fix some typos and translate some comments in lab 5 OSDS
</commit_message>
<xml_diff>
--- a/osds/osds-lab-5.docx
+++ b/osds/osds-lab-5.docx
@@ -883,8 +883,12 @@
     <w:p>
       <w:pPr>
         <w:pStyle w:val="TextBody"/>
+        <w:widowControl w:val="false"/>
+        <w:suppressAutoHyphens w:val="true"/>
+        <w:bidi w:val="0"/>
         <w:spacing w:lineRule="auto" w:line="240" w:before="183" w:after="0"/>
-        <w:ind w:left="987" w:right="6631" w:hanging="51"/>
+        <w:ind w:left="989" w:right="4229" w:hanging="89"/>
+        <w:jc w:val="left"/>
         <w:rPr>
           <w:rFonts w:ascii="TlwgMono" w:hAnsi="TlwgMono"/>
         </w:rPr>
@@ -902,6 +906,20 @@
         </w:rPr>
         <w:t xml:space="preserve"> </w:t>
       </w:r>
+    </w:p>
+    <w:p>
+      <w:pPr>
+        <w:pStyle w:val="TextBody"/>
+        <w:widowControl w:val="false"/>
+        <w:suppressAutoHyphens w:val="true"/>
+        <w:bidi w:val="0"/>
+        <w:spacing w:lineRule="auto" w:line="240" w:before="183" w:after="0"/>
+        <w:ind w:left="989" w:right="4229" w:hanging="89"/>
+        <w:jc w:val="left"/>
+        <w:rPr>
+          <w:rFonts w:ascii="TlwgMono" w:hAnsi="TlwgMono"/>
+        </w:rPr>
+      </w:pPr>
       <w:r>
         <w:rPr>
           <w:rFonts w:ascii="TlwgMono" w:hAnsi="TlwgMono"/>
@@ -1029,9 +1047,10 @@
       <w:pPr>
         <w:pStyle w:val="TextBody"/>
         <w:widowControl w:val="false"/>
+        <w:suppressAutoHyphens w:val="true"/>
         <w:bidi w:val="0"/>
         <w:spacing w:lineRule="auto" w:line="240" w:before="180" w:after="0"/>
-        <w:ind w:left="989" w:right="7469" w:hanging="0"/>
+        <w:ind w:left="989" w:right="5940" w:hanging="0"/>
         <w:jc w:val="left"/>
         <w:rPr>
           <w:rFonts w:ascii="TlwgMono" w:hAnsi="TlwgMono"/>
@@ -1043,13 +1062,20 @@
         </w:rPr>
         <w:t>func(argv[1]);</w:t>
       </w:r>
-      <w:r>
+    </w:p>
+    <w:p>
+      <w:pPr>
+        <w:pStyle w:val="TextBody"/>
+        <w:widowControl w:val="false"/>
+        <w:suppressAutoHyphens w:val="true"/>
+        <w:bidi w:val="0"/>
+        <w:spacing w:lineRule="auto" w:line="240" w:before="180" w:after="0"/>
+        <w:ind w:left="989" w:right="5940" w:hanging="0"/>
+        <w:jc w:val="left"/>
         <w:rPr>
           <w:rFonts w:ascii="TlwgMono" w:hAnsi="TlwgMono"/>
-          <w:spacing w:val="-47"/>
-        </w:rPr>
-        <w:t xml:space="preserve"> </w:t>
-      </w:r>
+        </w:rPr>
+      </w:pPr>
       <w:r>
         <w:rPr>
           <w:rFonts w:ascii="TlwgMono" w:hAnsi="TlwgMono"/>
@@ -1786,7 +1812,19 @@
         <w:rPr>
           <w:rFonts w:ascii="Liberation Serif" w:hAnsi="Liberation Serif"/>
         </w:rPr>
-        <w:t>buffer overflow if we pass as an argument a string bigger than 128 characters. Lets remember how the</w:t>
+        <w:t xml:space="preserve">buffer overflow if we pass as an argument a string bigger than </w:t>
+      </w:r>
+      <w:r>
+        <w:rPr>
+          <w:rFonts w:ascii="Liberation Serif" w:hAnsi="Liberation Serif"/>
+        </w:rPr>
+        <w:t>32</w:t>
+      </w:r>
+      <w:r>
+        <w:rPr>
+          <w:rFonts w:ascii="Liberation Serif" w:hAnsi="Liberation Serif"/>
+        </w:rPr>
+        <w:t xml:space="preserve"> characters. Lets remember how the</w:t>
       </w:r>
       <w:r>
         <w:rPr>
@@ -2002,7 +2040,19 @@
         <w:rPr>
           <w:rFonts w:ascii="Liberation Serif" w:hAnsi="Liberation Serif"/>
         </w:rPr>
-        <w:t>So, if we put in the buffer more than 128 characters we will overwrite the stack and putting enough extra</w:t>
+        <w:t xml:space="preserve">So, if we put in the buffer more than </w:t>
+      </w:r>
+      <w:r>
+        <w:rPr>
+          <w:rFonts w:ascii="Liberation Serif" w:hAnsi="Liberation Serif"/>
+        </w:rPr>
+        <w:t>32</w:t>
+      </w:r>
+      <w:r>
+        <w:rPr>
+          <w:rFonts w:ascii="Liberation Serif" w:hAnsi="Liberation Serif"/>
+        </w:rPr>
+        <w:t xml:space="preserve"> characters we will overwrite the stack and putting enough extra</w:t>
       </w:r>
       <w:r>
         <w:rPr>
@@ -2601,7 +2651,19 @@
         <w:rPr>
           <w:rFonts w:ascii="Liberation Serif" w:hAnsi="Liberation Serif"/>
         </w:rPr>
-        <w:t>ran</w:t>
+        <w:t>r</w:t>
+      </w:r>
+      <w:r>
+        <w:rPr>
+          <w:rFonts w:ascii="Liberation Serif" w:hAnsi="Liberation Serif"/>
+        </w:rPr>
+        <w:t>u</w:t>
+      </w:r>
+      <w:r>
+        <w:rPr>
+          <w:rFonts w:ascii="Liberation Serif" w:hAnsi="Liberation Serif"/>
+        </w:rPr>
+        <w:t>n</w:t>
       </w:r>
       <w:r>
         <w:rPr>
@@ -2648,15 +2710,8 @@
       <w:r>
         <w:rPr>
           <w:rFonts w:ascii="TlwgMono" w:hAnsi="TlwgMono"/>
-          <w:spacing w:val="-4"/>
-        </w:rPr>
-        <w:t xml:space="preserve"> </w:t>
-      </w:r>
-      <w:r>
-        <w:rPr>
-          <w:rFonts w:ascii="TlwgMono" w:hAnsi="TlwgMono"/>
-        </w:rPr>
-        <w:t>-c 'print</w:t>
+        </w:rPr>
+        <w:t>2</w:t>
       </w:r>
       <w:r>
         <w:rPr>
@@ -2669,7 +2724,32 @@
         <w:rPr>
           <w:rFonts w:ascii="TlwgMono" w:hAnsi="TlwgMono"/>
         </w:rPr>
-        <w:t>(32*"A")')</w:t>
+        <w:t>-c 'print</w:t>
+      </w:r>
+      <w:r>
+        <w:rPr>
+          <w:rFonts w:ascii="TlwgMono" w:hAnsi="TlwgMono"/>
+          <w:spacing w:val="-4"/>
+        </w:rPr>
+        <w:t xml:space="preserve"> </w:t>
+      </w:r>
+      <w:r>
+        <w:rPr>
+          <w:rFonts w:ascii="TlwgMono" w:hAnsi="TlwgMono"/>
+        </w:rPr>
+        <w:t>(3</w:t>
+      </w:r>
+      <w:r>
+        <w:rPr>
+          <w:rFonts w:ascii="TlwgMono" w:hAnsi="TlwgMono"/>
+        </w:rPr>
+        <w:t>2</w:t>
+      </w:r>
+      <w:r>
+        <w:rPr>
+          <w:rFonts w:ascii="TlwgMono" w:hAnsi="TlwgMono"/>
+        </w:rPr>
+        <w:t>*"A")')</w:t>
       </w:r>
       <w:r>
         <w:rPr>
@@ -2708,7 +2788,19 @@
         <w:rPr>
           <w:rFonts w:ascii="TlwgMono" w:hAnsi="TlwgMono"/>
         </w:rPr>
-        <w:t>ran</w:t>
+        <w:t>r</w:t>
+      </w:r>
+      <w:r>
+        <w:rPr>
+          <w:rFonts w:ascii="TlwgMono" w:hAnsi="TlwgMono"/>
+        </w:rPr>
+        <w:t>u</w:t>
+      </w:r>
+      <w:r>
+        <w:rPr>
+          <w:rFonts w:ascii="TlwgMono" w:hAnsi="TlwgMono"/>
+        </w:rPr>
+        <w:t>n</w:t>
       </w:r>
       <w:r>
         <w:rPr>
@@ -2747,7 +2839,13 @@
         <w:rPr>
           <w:rFonts w:ascii="TlwgMono" w:hAnsi="TlwgMono"/>
         </w:rPr>
-        <w:t>(32</w:t>
+        <w:t>(3</w:t>
+      </w:r>
+      <w:r>
+        <w:rPr>
+          <w:rFonts w:ascii="TlwgMono" w:hAnsi="TlwgMono"/>
+        </w:rPr>
+        <w:t>2</w:t>
       </w:r>
       <w:r>
         <w:rPr>
@@ -3003,7 +3101,7 @@
         <w:rPr>
           <w:rFonts w:ascii="Liberation Serif" w:hAnsi="Liberation Serif"/>
         </w:rPr>
-        <w:t>overwriten</w:t>
+        <w:t>overwritten</w:t>
       </w:r>
       <w:r>
         <w:rPr>
@@ -3901,7 +3999,7 @@
         <w:rPr>
           <w:rFonts w:ascii="Liberation Serif" w:hAnsi="Liberation Serif"/>
         </w:rPr>
-        <w:t>a pre-prepared</w:t>
+        <w:t>a prepared</w:t>
       </w:r>
       <w:r>
         <w:rPr>
@@ -3958,20 +4056,13 @@
         <w:rPr>
           <w:rFonts w:ascii="Liberation Serif" w:hAnsi="Liberation Serif"/>
         </w:rPr>
-        <w:t>So,</w:t>
-      </w:r>
-      <w:r>
-        <w:rPr>
-          <w:rFonts w:ascii="Liberation Serif" w:hAnsi="Liberation Serif"/>
-          <w:spacing w:val="-2"/>
-        </w:rPr>
-        <w:t xml:space="preserve"> </w:t>
-      </w:r>
-      <w:r>
-        <w:rPr>
-          <w:rFonts w:ascii="Liberation Serif" w:hAnsi="Liberation Serif"/>
-        </w:rPr>
-        <w:t>for</w:t>
+        <w:t>Fo</w:t>
+      </w:r>
+      <w:r>
+        <w:rPr>
+          <w:rFonts w:ascii="Liberation Serif" w:hAnsi="Liberation Serif"/>
+        </w:rPr>
+        <w:t>r</w:t>
       </w:r>
       <w:r>
         <w:rPr>
@@ -4036,7 +4127,19 @@
         <w:rPr>
           <w:rFonts w:ascii="Liberation Serif" w:hAnsi="Liberation Serif"/>
         </w:rPr>
-        <w:t>deactivate ASLR:</w:t>
+        <w:t xml:space="preserve">deactivate ASLR </w:t>
+      </w:r>
+      <w:r>
+        <w:rPr>
+          <w:rFonts w:ascii="Liberation Serif" w:hAnsi="Liberation Serif"/>
+        </w:rPr>
+        <w:t>(you need to have sudo access for this, the setting is lost after reboot)</w:t>
+      </w:r>
+      <w:r>
+        <w:rPr>
+          <w:rFonts w:ascii="Liberation Serif" w:hAnsi="Liberation Serif"/>
+        </w:rPr>
+        <w:t>:</w:t>
       </w:r>
     </w:p>
     <w:p>
@@ -7802,7 +7905,7 @@
         <w:rPr>
           <w:rFonts w:ascii="Liberation Serif" w:hAnsi="Liberation Serif"/>
         </w:rPr>
-        <w:t>malitious</w:t>
+        <w:t>malicious</w:t>
       </w:r>
       <w:r>
         <w:rPr>
@@ -7854,7 +7957,7 @@
         <w:rPr>
           <w:rFonts w:ascii="Liberation Serif" w:hAnsi="Liberation Serif"/>
         </w:rPr>
-        <w:t>address where we can put our malitious code the best address is the address of the buffer because we</w:t>
+        <w:t>address where we can put our malicious code the best address is the address of the buffer because we</w:t>
       </w:r>
       <w:r>
         <w:rPr>
@@ -8561,142 +8664,142 @@
     <w:p>
       <w:pPr>
         <w:pStyle w:val="TextBody"/>
+        <w:widowControl w:val="false"/>
+        <w:suppressAutoHyphens w:val="true"/>
+        <w:bidi w:val="0"/>
+        <w:spacing w:lineRule="auto" w:line="271" w:before="21" w:after="0"/>
+        <w:ind w:left="989" w:right="2609" w:hanging="0"/>
+        <w:jc w:val="left"/>
+        <w:rPr>
+          <w:rFonts w:ascii="Liberation Serif" w:hAnsi="Liberation Serif"/>
+        </w:rPr>
+      </w:pPr>
+      <w:r>
+        <w:rPr>
+          <w:rFonts w:ascii="Liberation Serif" w:hAnsi="Liberation Serif"/>
+        </w:rPr>
+        <w:t>gcc</w:t>
+      </w:r>
+      <w:r>
+        <w:rPr>
+          <w:rFonts w:ascii="Liberation Serif" w:hAnsi="Liberation Serif"/>
+          <w:spacing w:val="-1"/>
+        </w:rPr>
+        <w:t xml:space="preserve"> </w:t>
+      </w:r>
+      <w:r>
+        <w:rPr>
+          <w:rFonts w:ascii="Liberation Serif" w:hAnsi="Liberation Serif"/>
+        </w:rPr>
+        <w:t>-o</w:t>
+      </w:r>
+      <w:r>
+        <w:rPr>
+          <w:rFonts w:ascii="Liberation Serif" w:hAnsi="Liberation Serif"/>
+          <w:spacing w:val="-3"/>
+        </w:rPr>
+        <w:t xml:space="preserve"> </w:t>
+      </w:r>
+      <w:r>
+        <w:rPr>
+          <w:rFonts w:ascii="Liberation Serif" w:hAnsi="Liberation Serif"/>
+        </w:rPr>
+        <w:t>mys</w:t>
+      </w:r>
+      <w:r>
+        <w:rPr>
+          <w:rFonts w:ascii="Liberation Serif" w:hAnsi="Liberation Serif"/>
+          <w:spacing w:val="-3"/>
+        </w:rPr>
+        <w:t xml:space="preserve"> </w:t>
+      </w:r>
+      <w:r>
+        <w:rPr>
+          <w:rFonts w:ascii="Liberation Serif" w:hAnsi="Liberation Serif"/>
+        </w:rPr>
+        <w:t>mystack.c</w:t>
+      </w:r>
+      <w:r>
+        <w:rPr>
+          <w:rFonts w:ascii="Liberation Serif" w:hAnsi="Liberation Serif"/>
+          <w:spacing w:val="-3"/>
+        </w:rPr>
+        <w:t xml:space="preserve"> </w:t>
+      </w:r>
+      <w:r>
+        <w:rPr>
+          <w:rFonts w:ascii="Liberation Serif" w:hAnsi="Liberation Serif"/>
+        </w:rPr>
+        <w:t>-z</w:t>
+      </w:r>
+      <w:r>
+        <w:rPr>
+          <w:rFonts w:ascii="Liberation Serif" w:hAnsi="Liberation Serif"/>
+          <w:spacing w:val="-1"/>
+        </w:rPr>
+        <w:t xml:space="preserve"> </w:t>
+      </w:r>
+      <w:r>
+        <w:rPr>
+          <w:rFonts w:ascii="Liberation Serif" w:hAnsi="Liberation Serif"/>
+        </w:rPr>
+        <w:t>execstack</w:t>
+      </w:r>
+      <w:r>
+        <w:rPr>
+          <w:rFonts w:ascii="Liberation Serif" w:hAnsi="Liberation Serif"/>
+          <w:spacing w:val="-2"/>
+        </w:rPr>
+        <w:t xml:space="preserve"> </w:t>
+      </w:r>
+      <w:r>
+        <w:rPr>
+          <w:rFonts w:ascii="Liberation Serif" w:hAnsi="Liberation Serif"/>
+        </w:rPr>
+        <w:t>-fno-stack-protector</w:t>
+      </w:r>
+      <w:r>
+        <w:rPr>
+          <w:rFonts w:ascii="Liberation Serif" w:hAnsi="Liberation Serif"/>
+          <w:spacing w:val="-6"/>
+        </w:rPr>
+        <w:t xml:space="preserve"> </w:t>
+      </w:r>
+      <w:r>
+        <w:rPr>
+          <w:rFonts w:ascii="Liberation Serif" w:hAnsi="Liberation Serif"/>
+        </w:rPr>
+        <w:t>-g</w:t>
+      </w:r>
+      <w:r>
+        <w:rPr>
+          <w:rFonts w:ascii="Liberation Serif" w:hAnsi="Liberation Serif"/>
+          <w:spacing w:val="-1"/>
+        </w:rPr>
+        <w:t xml:space="preserve"> </w:t>
+      </w:r>
+      <w:r>
+        <w:rPr>
+          <w:rFonts w:ascii="Liberation Serif" w:hAnsi="Liberation Serif"/>
+        </w:rPr>
+        <w:t>-O0 -</w:t>
+      </w:r>
+      <w:r>
+        <w:rPr>
+          <w:rFonts w:ascii="Liberation Serif" w:hAnsi="Liberation Serif"/>
+        </w:rPr>
+        <w:t>m32</w:t>
+      </w:r>
+    </w:p>
+    <w:p>
+      <w:pPr>
+        <w:pStyle w:val="TextBody"/>
         <w:spacing w:lineRule="auto" w:line="271" w:before="21" w:after="0"/>
         <w:ind w:left="1021" w:right="3184" w:hanging="0"/>
         <w:rPr>
           <w:rFonts w:ascii="Liberation Serif" w:hAnsi="Liberation Serif"/>
         </w:rPr>
       </w:pPr>
-      <w:r>
-        <w:rPr>
-          <w:rFonts w:ascii="Liberation Serif" w:hAnsi="Liberation Serif"/>
-        </w:rPr>
-        <w:t>gcc</w:t>
-      </w:r>
-      <w:r>
-        <w:rPr>
-          <w:rFonts w:ascii="Liberation Serif" w:hAnsi="Liberation Serif"/>
-          <w:spacing w:val="-1"/>
-        </w:rPr>
-        <w:t xml:space="preserve"> </w:t>
-      </w:r>
-      <w:r>
-        <w:rPr>
-          <w:rFonts w:ascii="Liberation Serif" w:hAnsi="Liberation Serif"/>
-        </w:rPr>
-        <w:t>-o</w:t>
-      </w:r>
-      <w:r>
-        <w:rPr>
-          <w:rFonts w:ascii="Liberation Serif" w:hAnsi="Liberation Serif"/>
-          <w:spacing w:val="-3"/>
-        </w:rPr>
-        <w:t xml:space="preserve"> </w:t>
-      </w:r>
-      <w:r>
-        <w:rPr>
-          <w:rFonts w:ascii="Liberation Serif" w:hAnsi="Liberation Serif"/>
-        </w:rPr>
-        <w:t>mys</w:t>
-      </w:r>
-      <w:r>
-        <w:rPr>
-          <w:rFonts w:ascii="Liberation Serif" w:hAnsi="Liberation Serif"/>
-          <w:spacing w:val="-3"/>
-        </w:rPr>
-        <w:t xml:space="preserve"> </w:t>
-      </w:r>
-      <w:r>
-        <w:rPr>
-          <w:rFonts w:ascii="Liberation Serif" w:hAnsi="Liberation Serif"/>
-        </w:rPr>
-        <w:t>mystack.c</w:t>
-      </w:r>
-      <w:r>
-        <w:rPr>
-          <w:rFonts w:ascii="Liberation Serif" w:hAnsi="Liberation Serif"/>
-          <w:spacing w:val="-3"/>
-        </w:rPr>
-        <w:t xml:space="preserve"> </w:t>
-      </w:r>
-      <w:r>
-        <w:rPr>
-          <w:rFonts w:ascii="Liberation Serif" w:hAnsi="Liberation Serif"/>
-        </w:rPr>
-        <w:t>-z</w:t>
-      </w:r>
-      <w:r>
-        <w:rPr>
-          <w:rFonts w:ascii="Liberation Serif" w:hAnsi="Liberation Serif"/>
-          <w:spacing w:val="-1"/>
-        </w:rPr>
-        <w:t xml:space="preserve"> </w:t>
-      </w:r>
-      <w:r>
-        <w:rPr>
-          <w:rFonts w:ascii="Liberation Serif" w:hAnsi="Liberation Serif"/>
-        </w:rPr>
-        <w:t>execstack</w:t>
-      </w:r>
-      <w:r>
-        <w:rPr>
-          <w:rFonts w:ascii="Liberation Serif" w:hAnsi="Liberation Serif"/>
-          <w:spacing w:val="-2"/>
-        </w:rPr>
-        <w:t xml:space="preserve"> </w:t>
-      </w:r>
-      <w:r>
-        <w:rPr>
-          <w:rFonts w:ascii="Liberation Serif" w:hAnsi="Liberation Serif"/>
-        </w:rPr>
-        <w:t>-fno-stack-protector</w:t>
-      </w:r>
-      <w:r>
-        <w:rPr>
-          <w:rFonts w:ascii="Liberation Serif" w:hAnsi="Liberation Serif"/>
-          <w:spacing w:val="-6"/>
-        </w:rPr>
-        <w:t xml:space="preserve"> </w:t>
-      </w:r>
-      <w:r>
-        <w:rPr>
-          <w:rFonts w:ascii="Liberation Serif" w:hAnsi="Liberation Serif"/>
-        </w:rPr>
-        <w:t>-g</w:t>
-      </w:r>
-      <w:r>
-        <w:rPr>
-          <w:rFonts w:ascii="Liberation Serif" w:hAnsi="Liberation Serif"/>
-          <w:spacing w:val="-1"/>
-        </w:rPr>
-        <w:t xml:space="preserve"> </w:t>
-      </w:r>
-      <w:r>
-        <w:rPr>
-          <w:rFonts w:ascii="Liberation Serif" w:hAnsi="Liberation Serif"/>
-        </w:rPr>
-        <w:t>-O0</w:t>
-      </w:r>
-      <w:r>
-        <w:rPr>
-          <w:rFonts w:ascii="Liberation Serif" w:hAnsi="Liberation Serif"/>
-          <w:spacing w:val="-1"/>
-        </w:rPr>
-        <w:t xml:space="preserve"> </w:t>
-      </w:r>
-      <w:r>
-        <w:rPr>
-          <w:rFonts w:ascii="Liberation Serif" w:hAnsi="Liberation Serif"/>
-        </w:rPr>
-        <w:t>-m32</w:t>
-      </w:r>
-      <w:r>
-        <w:rPr>
-          <w:rFonts w:ascii="Liberation Serif" w:hAnsi="Liberation Serif"/>
-          <w:spacing w:val="-46"/>
-        </w:rPr>
-        <w:t xml:space="preserve"> </w:t>
-      </w:r>
       <w:r>
         <w:rPr>
           <w:rFonts w:ascii="Liberation Serif" w:hAnsi="Liberation Serif"/>
@@ -9399,7 +9502,7 @@
           <w:rFonts w:ascii="Liberation Serif" w:hAnsi="Liberation Serif"/>
           <w:sz w:val="22"/>
         </w:rPr>
-        <w:t>We need to install peda which is a gdb plugin which will help us with more informations for</w:t>
+        <w:t>We need to install peda which is a gdb plugin which will help us with more information for</w:t>
       </w:r>
       <w:r>
         <w:rPr>
@@ -9444,22 +9547,7 @@
           <w:rFonts w:ascii="Liberation Serif" w:hAnsi="Liberation Serif"/>
           <w:sz w:val="22"/>
         </w:rPr>
-        <w:t>instructions, informations</w:t>
-      </w:r>
-      <w:r>
-        <w:rPr>
-          <w:rFonts w:ascii="Liberation Serif" w:hAnsi="Liberation Serif"/>
-          <w:spacing w:val="-4"/>
-          <w:sz w:val="22"/>
-        </w:rPr>
-        <w:t xml:space="preserve"> </w:t>
-      </w:r>
-      <w:r>
-        <w:rPr>
-          <w:rFonts w:ascii="Liberation Serif" w:hAnsi="Liberation Serif"/>
-          <w:sz w:val="22"/>
-        </w:rPr>
-        <w:t>which</w:t>
+        <w:t>instructions, which</w:t>
       </w:r>
       <w:r>
         <w:rPr>
@@ -9719,57 +9807,108 @@
         <w:rPr>
           <w:rFonts w:ascii="Liberation Serif" w:hAnsi="Liberation Serif"/>
         </w:rPr>
-        <w:t>echo</w:t>
-      </w:r>
-      <w:r>
-        <w:rPr>
-          <w:rFonts w:ascii="Liberation Serif" w:hAnsi="Liberation Serif"/>
+        <w:t>e</w:t>
+      </w:r>
+      <w:r>
+        <w:rPr>
+          <w:rFonts w:eastAsia="Calibri" w:cs="Calibri" w:ascii="Liberation Serif" w:hAnsi="Liberation Serif" w:eastAsiaTheme="minorHAnsi"/>
+          <w:color w:val="auto"/>
+          <w:kern w:val="0"/>
+          <w:sz w:val="22"/>
+          <w:szCs w:val="22"/>
+          <w:lang w:val="en-US" w:eastAsia="en-US" w:bidi="ar-SA"/>
+        </w:rPr>
+        <w:t>cho</w:t>
+      </w:r>
+      <w:r>
+        <w:rPr>
+          <w:rFonts w:eastAsia="Calibri" w:cs="Calibri" w:ascii="Liberation Serif" w:hAnsi="Liberation Serif" w:eastAsiaTheme="minorHAnsi"/>
+          <w:color w:val="auto"/>
           <w:spacing w:val="-3"/>
-        </w:rPr>
-        <w:t xml:space="preserve"> </w:t>
-      </w:r>
-      <w:r>
-        <w:rPr>
-          <w:rFonts w:ascii="Liberation Serif" w:hAnsi="Liberation Serif"/>
+          <w:kern w:val="0"/>
+          <w:sz w:val="22"/>
+          <w:szCs w:val="22"/>
+          <w:lang w:val="en-US" w:eastAsia="en-US" w:bidi="ar-SA"/>
+        </w:rPr>
+        <w:t xml:space="preserve"> </w:t>
+      </w:r>
+      <w:r>
+        <w:rPr>
+          <w:rFonts w:eastAsia="Calibri" w:cs="Calibri" w:ascii="Liberation Serif" w:hAnsi="Liberation Serif" w:eastAsiaTheme="minorHAnsi"/>
+          <w:color w:val="auto"/>
+          <w:kern w:val="0"/>
+          <w:sz w:val="22"/>
+          <w:szCs w:val="22"/>
+          <w:lang w:val="en-US" w:eastAsia="en-US" w:bidi="ar-SA"/>
         </w:rPr>
         <w:t>“source</w:t>
       </w:r>
       <w:r>
         <w:rPr>
-          <w:rFonts w:ascii="Liberation Serif" w:hAnsi="Liberation Serif"/>
+          <w:rFonts w:eastAsia="Calibri" w:cs="Calibri" w:ascii="Liberation Serif" w:hAnsi="Liberation Serif" w:eastAsiaTheme="minorHAnsi"/>
+          <w:color w:val="auto"/>
           <w:spacing w:val="-2"/>
-        </w:rPr>
-        <w:t xml:space="preserve"> </w:t>
-      </w:r>
-      <w:r>
-        <w:rPr>
-          <w:rFonts w:ascii="Liberation Serif" w:hAnsi="Liberation Serif"/>
+          <w:kern w:val="0"/>
+          <w:sz w:val="22"/>
+          <w:szCs w:val="22"/>
+          <w:lang w:val="en-US" w:eastAsia="en-US" w:bidi="ar-SA"/>
+        </w:rPr>
+        <w:t xml:space="preserve"> </w:t>
+      </w:r>
+      <w:r>
+        <w:rPr>
+          <w:rFonts w:eastAsia="Calibri" w:cs="Calibri" w:ascii="Liberation Serif" w:hAnsi="Liberation Serif" w:eastAsiaTheme="minorHAnsi"/>
+          <w:color w:val="auto"/>
+          <w:kern w:val="0"/>
+          <w:sz w:val="22"/>
+          <w:szCs w:val="22"/>
+          <w:lang w:val="en-US" w:eastAsia="en-US" w:bidi="ar-SA"/>
         </w:rPr>
         <w:t>~/peda/peda.py”</w:t>
       </w:r>
       <w:r>
         <w:rPr>
-          <w:rFonts w:ascii="Liberation Serif" w:hAnsi="Liberation Serif"/>
+          <w:rFonts w:eastAsia="Calibri" w:cs="Calibri" w:ascii="Liberation Serif" w:hAnsi="Liberation Serif" w:eastAsiaTheme="minorHAnsi"/>
+          <w:color w:val="auto"/>
           <w:spacing w:val="-2"/>
-        </w:rPr>
-        <w:t xml:space="preserve"> </w:t>
-      </w:r>
-      <w:r>
-        <w:rPr>
-          <w:rFonts w:ascii="Liberation Serif" w:hAnsi="Liberation Serif"/>
+          <w:kern w:val="0"/>
+          <w:sz w:val="22"/>
+          <w:szCs w:val="22"/>
+          <w:lang w:val="en-US" w:eastAsia="en-US" w:bidi="ar-SA"/>
+        </w:rPr>
+        <w:t xml:space="preserve"> </w:t>
+      </w:r>
+      <w:r>
+        <w:rPr>
+          <w:rFonts w:eastAsia="Calibri" w:cs="Calibri" w:ascii="Liberation Serif" w:hAnsi="Liberation Serif" w:eastAsiaTheme="minorHAnsi"/>
+          <w:color w:val="auto"/>
+          <w:kern w:val="0"/>
+          <w:sz w:val="22"/>
+          <w:szCs w:val="22"/>
+          <w:lang w:val="en-US" w:eastAsia="en-US" w:bidi="ar-SA"/>
         </w:rPr>
         <w:t>&gt;&gt;</w:t>
       </w:r>
       <w:r>
         <w:rPr>
-          <w:rFonts w:ascii="Liberation Serif" w:hAnsi="Liberation Serif"/>
+          <w:rFonts w:eastAsia="Calibri" w:cs="Calibri" w:ascii="Liberation Serif" w:hAnsi="Liberation Serif" w:eastAsiaTheme="minorHAnsi"/>
+          <w:color w:val="auto"/>
           <w:spacing w:val="-1"/>
-        </w:rPr>
-        <w:t xml:space="preserve"> </w:t>
-      </w:r>
-      <w:r>
-        <w:rPr>
-          <w:rFonts w:ascii="Liberation Serif" w:hAnsi="Liberation Serif"/>
+          <w:kern w:val="0"/>
+          <w:sz w:val="22"/>
+          <w:szCs w:val="22"/>
+          <w:lang w:val="en-US" w:eastAsia="en-US" w:bidi="ar-SA"/>
+        </w:rPr>
+        <w:t xml:space="preserve"> </w:t>
+      </w:r>
+      <w:r>
+        <w:rPr>
+          <w:rFonts w:eastAsia="Calibri" w:cs="Calibri" w:ascii="Liberation Serif" w:hAnsi="Liberation Serif" w:eastAsiaTheme="minorHAnsi"/>
+          <w:color w:val="auto"/>
+          <w:kern w:val="0"/>
+          <w:sz w:val="22"/>
+          <w:szCs w:val="22"/>
+          <w:lang w:val="en-US" w:eastAsia="en-US" w:bidi="ar-SA"/>
         </w:rPr>
         <w:t>~/.gdbinit</w:t>
       </w:r>
@@ -9777,322 +9916,57 @@
     <w:p>
       <w:pPr>
         <w:pStyle w:val="TextBody"/>
-        <w:spacing w:lineRule="auto" w:line="252"/>
-        <w:ind w:left="1021" w:right="1686" w:hanging="0"/>
-        <w:rPr>
-          <w:rFonts w:ascii="Liberation Serif" w:hAnsi="Liberation Serif"/>
-        </w:rPr>
-      </w:pPr>
-      <w:r>
-        <w:rPr>
-          <w:rFonts w:ascii="Liberation Serif" w:hAnsi="Liberation Serif"/>
-        </w:rPr>
-        <w:t>#pentru</w:t>
-      </w:r>
-      <w:r>
-        <w:rPr>
-          <w:rFonts w:ascii="Liberation Serif" w:hAnsi="Liberation Serif"/>
-          <w:spacing w:val="-4"/>
-        </w:rPr>
-        <w:t xml:space="preserve"> </w:t>
-      </w:r>
-      <w:r>
-        <w:rPr>
-          <w:rFonts w:ascii="Liberation Serif" w:hAnsi="Liberation Serif"/>
-        </w:rPr>
-        <w:t>a</w:t>
-      </w:r>
-      <w:r>
-        <w:rPr>
-          <w:rFonts w:ascii="Liberation Serif" w:hAnsi="Liberation Serif"/>
-          <w:spacing w:val="-1"/>
-        </w:rPr>
-        <w:t xml:space="preserve"> </w:t>
-      </w:r>
-      <w:r>
-        <w:rPr>
-          <w:rFonts w:ascii="Liberation Serif" w:hAnsi="Liberation Serif"/>
-        </w:rPr>
-        <w:t>folosi</w:t>
-      </w:r>
-      <w:r>
-        <w:rPr>
-          <w:rFonts w:ascii="Liberation Serif" w:hAnsi="Liberation Serif"/>
-          <w:spacing w:val="-3"/>
-        </w:rPr>
-        <w:t xml:space="preserve"> </w:t>
-      </w:r>
-      <w:r>
-        <w:rPr>
-          <w:rFonts w:ascii="Liberation Serif" w:hAnsi="Liberation Serif"/>
-        </w:rPr>
-        <w:t>pluginul</w:t>
-      </w:r>
-      <w:r>
-        <w:rPr>
-          <w:rFonts w:ascii="Liberation Serif" w:hAnsi="Liberation Serif"/>
-          <w:spacing w:val="-2"/>
-        </w:rPr>
-        <w:t xml:space="preserve"> </w:t>
-      </w:r>
-      <w:r>
-        <w:rPr>
-          <w:rFonts w:ascii="Liberation Serif" w:hAnsi="Liberation Serif"/>
-        </w:rPr>
-        <w:t>si</w:t>
-      </w:r>
-      <w:r>
-        <w:rPr>
-          <w:rFonts w:ascii="Liberation Serif" w:hAnsi="Liberation Serif"/>
-          <w:spacing w:val="-5"/>
-        </w:rPr>
-        <w:t xml:space="preserve"> </w:t>
-      </w:r>
-      <w:r>
-        <w:rPr>
-          <w:rFonts w:ascii="Liberation Serif" w:hAnsi="Liberation Serif"/>
-        </w:rPr>
-        <w:t>ca</w:t>
-      </w:r>
-      <w:r>
-        <w:rPr>
-          <w:rFonts w:ascii="Liberation Serif" w:hAnsi="Liberation Serif"/>
-          <w:spacing w:val="-1"/>
-        </w:rPr>
-        <w:t xml:space="preserve"> </w:t>
-      </w:r>
-      <w:r>
-        <w:rPr>
-          <w:rFonts w:ascii="Liberation Serif" w:hAnsi="Liberation Serif"/>
-        </w:rPr>
-        <w:t>root,</w:t>
-      </w:r>
-      <w:r>
-        <w:rPr>
-          <w:rFonts w:ascii="Liberation Serif" w:hAnsi="Liberation Serif"/>
-          <w:spacing w:val="-1"/>
-        </w:rPr>
-        <w:t xml:space="preserve"> </w:t>
-      </w:r>
-      <w:r>
-        <w:rPr>
-          <w:rFonts w:ascii="Liberation Serif" w:hAnsi="Liberation Serif"/>
-        </w:rPr>
-        <w:t>presupunand</w:t>
-      </w:r>
-      <w:r>
-        <w:rPr>
-          <w:rFonts w:ascii="Liberation Serif" w:hAnsi="Liberation Serif"/>
-          <w:spacing w:val="-2"/>
-        </w:rPr>
-        <w:t xml:space="preserve"> </w:t>
-      </w:r>
-      <w:r>
-        <w:rPr>
-          <w:rFonts w:ascii="Liberation Serif" w:hAnsi="Liberation Serif"/>
-        </w:rPr>
-        <w:t>ca</w:t>
-      </w:r>
-      <w:r>
-        <w:rPr>
-          <w:rFonts w:ascii="Liberation Serif" w:hAnsi="Liberation Serif"/>
-          <w:spacing w:val="-3"/>
-        </w:rPr>
-        <w:t xml:space="preserve"> </w:t>
-      </w:r>
-      <w:r>
-        <w:rPr>
-          <w:rFonts w:ascii="Liberation Serif" w:hAnsi="Liberation Serif"/>
-        </w:rPr>
-        <w:t>~/peda</w:t>
-      </w:r>
-      <w:r>
-        <w:rPr>
-          <w:rFonts w:ascii="Liberation Serif" w:hAnsi="Liberation Serif"/>
-          <w:spacing w:val="-1"/>
-        </w:rPr>
-        <w:t xml:space="preserve"> </w:t>
-      </w:r>
-      <w:r>
-        <w:rPr>
-          <w:rFonts w:ascii="Liberation Serif" w:hAnsi="Liberation Serif"/>
-        </w:rPr>
-        <w:t>pointeaza</w:t>
-      </w:r>
-      <w:r>
-        <w:rPr>
-          <w:rFonts w:ascii="Liberation Serif" w:hAnsi="Liberation Serif"/>
-          <w:spacing w:val="-4"/>
-        </w:rPr>
-        <w:t xml:space="preserve"> </w:t>
-      </w:r>
-      <w:r>
-        <w:rPr>
-          <w:rFonts w:ascii="Liberation Serif" w:hAnsi="Liberation Serif"/>
-        </w:rPr>
-        <w:t>de</w:t>
-      </w:r>
-      <w:r>
-        <w:rPr>
-          <w:rFonts w:ascii="Liberation Serif" w:hAnsi="Liberation Serif"/>
-          <w:spacing w:val="-1"/>
-        </w:rPr>
-        <w:t xml:space="preserve"> </w:t>
-      </w:r>
-      <w:r>
-        <w:rPr>
-          <w:rFonts w:ascii="Liberation Serif" w:hAnsi="Liberation Serif"/>
-        </w:rPr>
-        <w:t>fapt</w:t>
-      </w:r>
-      <w:r>
-        <w:rPr>
-          <w:rFonts w:ascii="Liberation Serif" w:hAnsi="Liberation Serif"/>
-          <w:spacing w:val="-2"/>
-        </w:rPr>
-        <w:t xml:space="preserve"> </w:t>
-      </w:r>
-      <w:r>
-        <w:rPr>
-          <w:rFonts w:ascii="Liberation Serif" w:hAnsi="Liberation Serif"/>
-        </w:rPr>
-        <w:t>catre</w:t>
-      </w:r>
-      <w:r>
-        <w:rPr>
-          <w:rFonts w:ascii="Liberation Serif" w:hAnsi="Liberation Serif"/>
-          <w:spacing w:val="-47"/>
-        </w:rPr>
-        <w:t xml:space="preserve"> </w:t>
-      </w:r>
-      <w:r>
-        <w:rPr>
-          <w:rFonts w:ascii="Liberation Serif" w:hAnsi="Liberation Serif"/>
-        </w:rPr>
-        <w:t>#</w:t>
-      </w:r>
-      <w:r>
-        <w:rPr>
-          <w:rFonts w:ascii="Liberation Serif" w:hAnsi="Liberation Serif"/>
-          <w:spacing w:val="-1"/>
-        </w:rPr>
-        <w:t xml:space="preserve"> </w:t>
-      </w:r>
-      <w:r>
-        <w:rPr>
-          <w:rFonts w:ascii="Liberation Serif" w:hAnsi="Liberation Serif"/>
-        </w:rPr>
-        <w:t>/home/nume/peda</w:t>
-      </w:r>
-      <w:r>
-        <w:rPr>
-          <w:rFonts w:ascii="Liberation Serif" w:hAnsi="Liberation Serif"/>
-          <w:spacing w:val="-2"/>
-        </w:rPr>
-        <w:t xml:space="preserve"> </w:t>
-      </w:r>
-      <w:r>
-        <w:rPr>
-          <w:rFonts w:ascii="Liberation Serif" w:hAnsi="Liberation Serif"/>
-        </w:rPr>
-        <w:t>va</w:t>
-      </w:r>
-      <w:r>
-        <w:rPr>
-          <w:rFonts w:ascii="Liberation Serif" w:hAnsi="Liberation Serif"/>
-          <w:spacing w:val="-2"/>
-        </w:rPr>
-        <w:t xml:space="preserve"> </w:t>
-      </w:r>
-      <w:r>
-        <w:rPr>
-          <w:rFonts w:ascii="Liberation Serif" w:hAnsi="Liberation Serif"/>
-        </w:rPr>
-        <w:t>trebui sa rulam comenzile</w:t>
+        <w:spacing w:lineRule="auto" w:line="271" w:before="22" w:after="0"/>
+        <w:ind w:left="1021" w:right="4457" w:hanging="0"/>
+        <w:rPr>
+          <w:rFonts w:ascii="Liberation Serif" w:hAnsi="Liberation Serif" w:eastAsia="Calibri" w:cs="Calibri" w:eastAsiaTheme="minorHAnsi"/>
+          <w:color w:val="auto"/>
+          <w:kern w:val="0"/>
+          <w:sz w:val="22"/>
+          <w:szCs w:val="22"/>
+          <w:lang w:val="en-US" w:eastAsia="en-US" w:bidi="ar-SA"/>
+        </w:rPr>
+      </w:pPr>
+      <w:r>
+        <w:rPr>
+          <w:rFonts w:eastAsia="Calibri" w:cs="Calibri" w:eastAsiaTheme="minorHAnsi" w:ascii="Liberation Serif" w:hAnsi="Liberation Serif"/>
+          <w:color w:val="auto"/>
+          <w:kern w:val="0"/>
+          <w:sz w:val="22"/>
+          <w:szCs w:val="22"/>
+          <w:lang w:val="en-US" w:eastAsia="en-US" w:bidi="ar-SA"/>
+        </w:rPr>
+        <w:t>or  in order to run gdb as root:</w:t>
       </w:r>
     </w:p>
     <w:p>
       <w:pPr>
         <w:pStyle w:val="TextBody"/>
-        <w:spacing w:before="21" w:after="0"/>
-        <w:ind w:left="1021" w:right="0" w:hanging="0"/>
-        <w:rPr>
-          <w:rFonts w:ascii="Liberation Serif" w:hAnsi="Liberation Serif"/>
-        </w:rPr>
-      </w:pPr>
-      <w:r>
-        <w:rPr>
-          <w:rFonts w:ascii="Liberation Serif" w:hAnsi="Liberation Serif"/>
-        </w:rPr>
-        <w:t>sudo</w:t>
-      </w:r>
-    </w:p>
-    <w:p>
-      <w:pPr>
-        <w:pStyle w:val="TextBody"/>
-        <w:spacing w:before="36" w:after="0"/>
-        <w:ind w:left="1021" w:right="0" w:hanging="0"/>
-        <w:rPr>
-          <w:rFonts w:ascii="Liberation Serif" w:hAnsi="Liberation Serif"/>
-        </w:rPr>
-      </w:pPr>
-      <w:r>
-        <w:rPr>
-          <w:rFonts w:ascii="Liberation Serif" w:hAnsi="Liberation Serif"/>
-        </w:rPr>
-        <w:t>echo</w:t>
-      </w:r>
-      <w:r>
-        <w:rPr>
-          <w:rFonts w:ascii="Liberation Serif" w:hAnsi="Liberation Serif"/>
-          <w:spacing w:val="-4"/>
-        </w:rPr>
-        <w:t xml:space="preserve"> </w:t>
-      </w:r>
-      <w:r>
-        <w:rPr>
-          <w:rFonts w:ascii="Liberation Serif" w:hAnsi="Liberation Serif"/>
-        </w:rPr>
-        <w:t>“source</w:t>
-      </w:r>
-      <w:r>
-        <w:rPr>
-          <w:rFonts w:ascii="Liberation Serif" w:hAnsi="Liberation Serif"/>
-          <w:spacing w:val="-4"/>
-        </w:rPr>
-        <w:t xml:space="preserve"> </w:t>
-      </w:r>
-      <w:r>
-        <w:rPr>
-          <w:rFonts w:ascii="Liberation Serif" w:hAnsi="Liberation Serif"/>
-        </w:rPr>
-        <w:t>/home/nume/peda/peda.py”</w:t>
-      </w:r>
-      <w:r>
-        <w:rPr>
-          <w:rFonts w:ascii="Liberation Serif" w:hAnsi="Liberation Serif"/>
-          <w:spacing w:val="-4"/>
-        </w:rPr>
-        <w:t xml:space="preserve"> </w:t>
-      </w:r>
-      <w:r>
-        <w:rPr>
-          <w:rFonts w:ascii="Liberation Serif" w:hAnsi="Liberation Serif"/>
-        </w:rPr>
-        <w:t>&gt;&gt;</w:t>
-      </w:r>
-      <w:r>
-        <w:rPr>
-          <w:rFonts w:ascii="Liberation Serif" w:hAnsi="Liberation Serif"/>
-          <w:spacing w:val="-4"/>
-        </w:rPr>
-        <w:t xml:space="preserve"> </w:t>
-      </w:r>
-      <w:r>
-        <w:rPr>
-          <w:rFonts w:ascii="Liberation Serif" w:hAnsi="Liberation Serif"/>
-        </w:rPr>
-        <w:t>~/.gdbinit</w:t>
+        <w:widowControl w:val="false"/>
+        <w:suppressAutoHyphens w:val="true"/>
+        <w:bidi w:val="0"/>
+        <w:spacing w:lineRule="auto" w:line="271" w:before="22" w:after="0"/>
+        <w:ind w:left="989" w:right="2789" w:hanging="0"/>
+        <w:jc w:val="left"/>
+        <w:rPr>
+          <w:rFonts w:ascii="Liberation Serif" w:hAnsi="Liberation Serif" w:eastAsia="Calibri" w:cs="Calibri" w:eastAsiaTheme="minorHAnsi"/>
+          <w:color w:val="auto"/>
+          <w:kern w:val="0"/>
+          <w:sz w:val="22"/>
+          <w:szCs w:val="22"/>
+          <w:lang w:val="en-US" w:eastAsia="en-US" w:bidi="ar-SA"/>
+        </w:rPr>
+      </w:pPr>
+      <w:r>
+        <w:rPr>
+          <w:rFonts w:eastAsia="Calibri" w:cs="Calibri" w:eastAsiaTheme="minorHAnsi" w:ascii="Liberation Serif" w:hAnsi="Liberation Serif"/>
+          <w:color w:val="auto"/>
+          <w:kern w:val="0"/>
+          <w:sz w:val="22"/>
+          <w:szCs w:val="22"/>
+          <w:lang w:val="en-US" w:eastAsia="en-US" w:bidi="ar-SA"/>
+        </w:rPr>
+        <w:t>sudo echo “source /home/user/peda/peda.py” &gt;&gt; ~/.gdbinit</w:t>
       </w:r>
     </w:p>
     <w:p>
@@ -16324,14 +16198,14 @@
       </w:pPr>
       <w:r>
         <w:pict>
-          <v:shape id="shape_0" coordsize="32,2529" path="m31,0l0,0l0,574l0,1206l0,1840l0,2474l0,2528l31,2528l31,2474l31,1840l31,1206l31,574l31,0e" fillcolor="black" stroked="f" o:allowincell="f" style="position:absolute;margin-left:242.55pt;margin-top:3.35pt;width:0.85pt;height:71.6pt;mso-wrap-style:none;v-text-anchor:middle;mso-position-horizontal-relative:page">
+          <v:shape id="shape_0" coordsize="30,2526" path="m29,0l0,0l0,573l0,1205l0,1838l0,2471l0,2525l29,2525l29,2471l29,1838l29,1205l29,573l29,0e" fillcolor="black" stroked="f" o:allowincell="f" style="position:absolute;margin-left:242.55pt;margin-top:3.35pt;width:0.8pt;height:71.5pt;mso-wrap-style:none;v-text-anchor:middle;mso-position-horizontal-relative:page">
             <v:fill o:detectmouseclick="t" type="solid" color2="white"/>
             <v:stroke color="#3465a4" joinstyle="round" endcap="flat"/>
             <w10:wrap type="none"/>
           </v:shape>
         </w:pict>
         <w:pict>
-          <v:shape id="shape_0" coordsize="32,2529" path="m31,0l0,0l0,574l0,1206l0,1840l0,2474l0,2528l31,2528l31,2474l31,1840l31,1206l31,574l31,0e" fillcolor="black" stroked="f" o:allowincell="f" style="position:absolute;margin-left:369.6pt;margin-top:3.35pt;width:0.85pt;height:71.6pt;mso-wrap-style:none;v-text-anchor:middle;mso-position-horizontal-relative:page">
+          <v:shape id="shape_0" coordsize="30,2526" path="m29,0l0,0l0,573l0,1205l0,1838l0,2471l0,2525l29,2525l29,2471l29,1838l29,1205l29,573l29,0e" fillcolor="black" stroked="f" o:allowincell="f" style="position:absolute;margin-left:369.6pt;margin-top:3.35pt;width:0.8pt;height:71.5pt;mso-wrap-style:none;v-text-anchor:middle;mso-position-horizontal-relative:page">
             <v:fill o:detectmouseclick="t" type="solid" color2="white"/>
             <v:stroke color="#3465a4" joinstyle="round" endcap="flat"/>
             <w10:wrap type="none"/>
@@ -20554,7 +20428,16 @@
           <w:szCs w:val="22"/>
           <w:lang w:val="en-US" w:eastAsia="en-US" w:bidi="ar-SA"/>
         </w:rPr>
-        <w:t>We ran</w:t>
+        <w:t xml:space="preserve">We </w:t>
+      </w:r>
+      <w:r>
+        <w:rPr>
+          <w:rFonts w:eastAsia="Calibri" w:cs="Calibri" w:ascii="Liberation Serif" w:hAnsi="Liberation Serif"/>
+          <w:sz w:val="22"/>
+          <w:szCs w:val="22"/>
+          <w:lang w:val="en-US" w:eastAsia="en-US" w:bidi="ar-SA"/>
+        </w:rPr>
+        <w:t>run</w:t>
       </w:r>
       <w:r>
         <w:rPr>

</xml_diff>